<commit_message>
Busca cabeçalhos, correção tempo de contribuição,
- Criação de model dos cabeçalhos;
- Criação de método para buscar cabeçalhos;
- Criação de método para calcular tempo de contribuição antes da reforma;
</commit_message>
<xml_diff>
--- a/.templates/requerimentoAdm.docx
+++ b/.templates/requerimentoAdm.docx
@@ -537,24 +537,126 @@
         </w:rPr>
         <w:t xml:space="preserve"> }} anos de idade, possui, até a presente data, {{ </w:t>
       </w:r>
-      <w:bookmarkStart w:id="10" w:name="__DdeLink__469_1989927902"/>
-      <w:r>
-        <w:rPr>
-          <w:rFonts w:eastAsia="" w:cs="" w:ascii="TeX Gyre Adventor" w:hAnsi="TeX Gyre Adventor" w:cstheme="minorBidi" w:eastAsiaTheme="minorEastAsia"/>
-          <w:b w:val="false"/>
-          <w:bCs w:val="false"/>
-          <w:i w:val="false"/>
-          <w:iCs w:val="false"/>
-          <w:color w:val="auto"/>
-          <w:kern w:val="0"/>
-          <w:sz w:val="22"/>
-          <w:szCs w:val="22"/>
-          <w:u w:val="none"/>
-          <w:lang w:val="en-US" w:eastAsia="en-US" w:bidi="ar-SA"/>
-        </w:rPr>
-        <w:t>tempoContribuicao</w:t>
+      <w:bookmarkStart w:id="10" w:name="__DdeLink__103_2334818440"/>
+      <w:r>
+        <w:rPr>
+          <w:rFonts w:eastAsia="" w:cs="" w:ascii="TeX Gyre Adventor" w:hAnsi="TeX Gyre Adventor" w:cstheme="minorBidi" w:eastAsiaTheme="minorEastAsia"/>
+          <w:b w:val="false"/>
+          <w:bCs w:val="false"/>
+          <w:i w:val="false"/>
+          <w:iCs w:val="false"/>
+          <w:color w:val="auto"/>
+          <w:kern w:val="0"/>
+          <w:sz w:val="22"/>
+          <w:szCs w:val="22"/>
+          <w:u w:val="none"/>
+          <w:lang w:val="en-US" w:eastAsia="en-US" w:bidi="ar-SA"/>
+        </w:rPr>
+        <w:t>anos</w:t>
+      </w:r>
+      <w:bookmarkStart w:id="11" w:name="__DdeLink__469_1989927902"/>
+      <w:r>
+        <w:rPr>
+          <w:rFonts w:eastAsia="" w:cs="" w:ascii="TeX Gyre Adventor" w:hAnsi="TeX Gyre Adventor" w:cstheme="minorBidi" w:eastAsiaTheme="minorEastAsia"/>
+          <w:b w:val="false"/>
+          <w:bCs w:val="false"/>
+          <w:i w:val="false"/>
+          <w:iCs w:val="false"/>
+          <w:color w:val="auto"/>
+          <w:kern w:val="0"/>
+          <w:sz w:val="22"/>
+          <w:szCs w:val="22"/>
+          <w:u w:val="none"/>
+          <w:lang w:val="en-US" w:eastAsia="en-US" w:bidi="ar-SA"/>
+        </w:rPr>
+        <w:t>Contribuicao</w:t>
       </w:r>
       <w:bookmarkEnd w:id="10"/>
+      <w:bookmarkEnd w:id="11"/>
+      <w:r>
+        <w:rPr>
+          <w:rFonts w:eastAsia="" w:cs="" w:ascii="TeX Gyre Adventor" w:hAnsi="TeX Gyre Adventor" w:cstheme="minorBidi" w:eastAsiaTheme="minorEastAsia"/>
+          <w:b w:val="false"/>
+          <w:bCs w:val="false"/>
+          <w:i w:val="false"/>
+          <w:iCs w:val="false"/>
+          <w:color w:val="auto"/>
+          <w:kern w:val="0"/>
+          <w:sz w:val="22"/>
+          <w:szCs w:val="22"/>
+          <w:u w:val="none"/>
+          <w:lang w:val="en-US" w:eastAsia="en-US" w:bidi="ar-SA"/>
+        </w:rPr>
+        <w:t xml:space="preserve"> }}, </w:t>
+      </w:r>
+      <w:r>
+        <w:rPr>
+          <w:rFonts w:eastAsia="" w:cs="" w:ascii="TeX Gyre Adventor" w:hAnsi="TeX Gyre Adventor" w:cstheme="minorBidi" w:eastAsiaTheme="minorEastAsia"/>
+          <w:b w:val="false"/>
+          <w:bCs w:val="false"/>
+          <w:i w:val="false"/>
+          <w:iCs w:val="false"/>
+          <w:color w:val="auto"/>
+          <w:kern w:val="0"/>
+          <w:sz w:val="22"/>
+          <w:szCs w:val="22"/>
+          <w:u w:val="none"/>
+          <w:lang w:val="en-US" w:eastAsia="en-US" w:bidi="ar-SA"/>
+        </w:rPr>
+        <w:t xml:space="preserve">{{ </w:t>
+      </w:r>
+      <w:bookmarkStart w:id="12" w:name="__DdeLink__100_2334818440"/>
+      <w:r>
+        <w:rPr>
+          <w:rFonts w:eastAsia="" w:cs="" w:ascii="TeX Gyre Adventor" w:hAnsi="TeX Gyre Adventor" w:cstheme="minorBidi" w:eastAsiaTheme="minorEastAsia"/>
+          <w:b w:val="false"/>
+          <w:bCs w:val="false"/>
+          <w:i w:val="false"/>
+          <w:iCs w:val="false"/>
+          <w:color w:val="auto"/>
+          <w:kern w:val="0"/>
+          <w:sz w:val="22"/>
+          <w:szCs w:val="22"/>
+          <w:u w:val="none"/>
+          <w:lang w:val="en-US" w:eastAsia="en-US" w:bidi="ar-SA"/>
+        </w:rPr>
+        <w:t>mesesContribuicao</w:t>
+      </w:r>
+      <w:bookmarkEnd w:id="12"/>
+      <w:r>
+        <w:rPr>
+          <w:rFonts w:eastAsia="" w:cs="" w:ascii="TeX Gyre Adventor" w:hAnsi="TeX Gyre Adventor" w:cstheme="minorBidi" w:eastAsiaTheme="minorEastAsia"/>
+          <w:b w:val="false"/>
+          <w:bCs w:val="false"/>
+          <w:i w:val="false"/>
+          <w:iCs w:val="false"/>
+          <w:color w:val="auto"/>
+          <w:kern w:val="0"/>
+          <w:sz w:val="22"/>
+          <w:szCs w:val="22"/>
+          <w:u w:val="none"/>
+          <w:lang w:val="en-US" w:eastAsia="en-US" w:bidi="ar-SA"/>
+        </w:rPr>
+        <w:t xml:space="preserve"> }} {{ </w:t>
+      </w:r>
+      <w:bookmarkStart w:id="13" w:name="__DdeLink__98_2334818440"/>
+      <w:r>
+        <w:rPr>
+          <w:rFonts w:eastAsia="" w:cs="" w:ascii="TeX Gyre Adventor" w:hAnsi="TeX Gyre Adventor" w:cstheme="minorBidi" w:eastAsiaTheme="minorEastAsia"/>
+          <w:b w:val="false"/>
+          <w:bCs w:val="false"/>
+          <w:i w:val="false"/>
+          <w:iCs w:val="false"/>
+          <w:color w:val="auto"/>
+          <w:kern w:val="0"/>
+          <w:sz w:val="22"/>
+          <w:szCs w:val="22"/>
+          <w:u w:val="none"/>
+          <w:lang w:val="en-US" w:eastAsia="en-US" w:bidi="ar-SA"/>
+        </w:rPr>
+        <w:t>diasContribuicao</w:t>
+      </w:r>
+      <w:bookmarkEnd w:id="13"/>
       <w:r>
         <w:rPr>
           <w:rFonts w:eastAsia="" w:cs="" w:ascii="TeX Gyre Adventor" w:hAnsi="TeX Gyre Adventor" w:cstheme="minorBidi" w:eastAsiaTheme="minorEastAsia"/>
@@ -585,41 +687,9 @@
           <w:u w:val="none"/>
           <w:lang w:val="en-US" w:eastAsia="en-US" w:bidi="ar-SA"/>
         </w:rPr>
-        <w:t>anos</w:t>
-      </w:r>
-      <w:r>
-        <w:rPr>
-          <w:rFonts w:eastAsia="" w:cs="" w:ascii="TeX Gyre Adventor" w:hAnsi="TeX Gyre Adventor" w:cstheme="minorBidi" w:eastAsiaTheme="minorEastAsia"/>
-          <w:b w:val="false"/>
-          <w:bCs w:val="false"/>
-          <w:i w:val="false"/>
-          <w:iCs w:val="false"/>
-          <w:color w:val="auto"/>
-          <w:kern w:val="0"/>
-          <w:sz w:val="22"/>
-          <w:szCs w:val="22"/>
-          <w:u w:val="none"/>
-          <w:lang w:val="en-US" w:eastAsia="en-US" w:bidi="ar-SA"/>
-        </w:rPr>
-        <w:t xml:space="preserve"> de tempo de contribuição à Previdência Social e </w:t>
-      </w:r>
-      <w:r>
-        <w:rPr>
-          <w:rFonts w:eastAsia="" w:cs="" w:ascii="TeX Gyre Adventor" w:hAnsi="TeX Gyre Adventor" w:cstheme="minorBidi" w:eastAsiaTheme="minorEastAsia"/>
-          <w:b w:val="false"/>
-          <w:bCs w:val="false"/>
-          <w:i w:val="false"/>
-          <w:iCs w:val="false"/>
-          <w:color w:val="auto"/>
-          <w:kern w:val="0"/>
-          <w:sz w:val="22"/>
-          <w:szCs w:val="22"/>
-          <w:u w:val="none"/>
-          <w:lang w:val="en-US" w:eastAsia="en-US" w:bidi="ar-SA"/>
-        </w:rPr>
-        <w:t xml:space="preserve">{{ </w:t>
-      </w:r>
-      <w:bookmarkStart w:id="11" w:name="__DdeLink__472_1989927902"/>
+        <w:t xml:space="preserve">de tempo de contribuição à Previdência Social e {{ </w:t>
+      </w:r>
+      <w:bookmarkStart w:id="14" w:name="__DdeLink__472_1989927902"/>
       <w:r>
         <w:rPr>
           <w:rFonts w:eastAsia="" w:cs="" w:ascii="TeX Gyre Adventor" w:hAnsi="TeX Gyre Adventor" w:cstheme="minorBidi" w:eastAsiaTheme="minorEastAsia"/>
@@ -636,38 +706,22 @@
         </w:rPr>
         <w:t>pontosCliente</w:t>
       </w:r>
-      <w:bookmarkEnd w:id="11"/>
-      <w:r>
-        <w:rPr>
-          <w:rFonts w:eastAsia="" w:cs="" w:ascii="TeX Gyre Adventor" w:hAnsi="TeX Gyre Adventor" w:cstheme="minorBidi" w:eastAsiaTheme="minorEastAsia"/>
-          <w:b w:val="false"/>
-          <w:bCs w:val="false"/>
-          <w:i w:val="false"/>
-          <w:iCs w:val="false"/>
-          <w:color w:val="auto"/>
-          <w:kern w:val="0"/>
-          <w:sz w:val="22"/>
-          <w:szCs w:val="22"/>
-          <w:u w:val="none"/>
-          <w:lang w:val="en-US" w:eastAsia="en-US" w:bidi="ar-SA"/>
-        </w:rPr>
-        <w:t xml:space="preserve"> }}</w:t>
-      </w:r>
-      <w:r>
-        <w:rPr>
-          <w:rFonts w:eastAsia="" w:cs="" w:ascii="TeX Gyre Adventor" w:hAnsi="TeX Gyre Adventor" w:cstheme="minorBidi" w:eastAsiaTheme="minorEastAsia"/>
-          <w:b w:val="false"/>
-          <w:bCs w:val="false"/>
-          <w:i w:val="false"/>
-          <w:iCs w:val="false"/>
-          <w:color w:val="auto"/>
-          <w:kern w:val="0"/>
-          <w:sz w:val="22"/>
-          <w:szCs w:val="22"/>
-          <w:u w:val="none"/>
-          <w:lang w:val="en-US" w:eastAsia="en-US" w:bidi="ar-SA"/>
-        </w:rPr>
-        <w:t xml:space="preserve"> pontos.</w:t>
+      <w:bookmarkEnd w:id="14"/>
+      <w:r>
+        <w:rPr>
+          <w:rFonts w:eastAsia="" w:cs="" w:ascii="TeX Gyre Adventor" w:hAnsi="TeX Gyre Adventor" w:cstheme="minorBidi" w:eastAsiaTheme="minorEastAsia"/>
+          <w:b w:val="false"/>
+          <w:bCs w:val="false"/>
+          <w:i w:val="false"/>
+          <w:iCs w:val="false"/>
+          <w:color w:val="auto"/>
+          <w:kern w:val="0"/>
+          <w:sz w:val="22"/>
+          <w:szCs w:val="22"/>
+          <w:u w:val="none"/>
+          <w:lang w:val="en-US" w:eastAsia="en-US" w:bidi="ar-SA"/>
+        </w:rPr>
+        <w:t xml:space="preserve"> }} pontos.</w:t>
       </w:r>
     </w:p>
     <w:p>
@@ -1090,7 +1144,7 @@
         </w:rPr>
         <w:t xml:space="preserve">{{ </w:t>
       </w:r>
-      <w:bookmarkStart w:id="12" w:name="__DdeLink__287_4081483648"/>
+      <w:bookmarkStart w:id="15" w:name="__DdeLink__287_4081483648"/>
       <w:r>
         <w:rPr>
           <w:rFonts w:eastAsia="" w:cs="" w:ascii="TeX Gyre Adventor" w:hAnsi="TeX Gyre Adventor" w:cstheme="minorBidi" w:eastAsiaTheme="minorEastAsia"/>
@@ -1107,7 +1161,7 @@
         </w:rPr>
         <w:t>cidadeAtual</w:t>
       </w:r>
-      <w:bookmarkEnd w:id="12"/>
+      <w:bookmarkEnd w:id="15"/>
       <w:r>
         <w:rPr>
           <w:rFonts w:eastAsia="" w:cs="" w:ascii="TeX Gyre Adventor" w:hAnsi="TeX Gyre Adventor" w:cstheme="minorBidi" w:eastAsiaTheme="minorEastAsia"/>
@@ -1314,7 +1368,7 @@
       </w:rPr>
       <w:t xml:space="preserve">{{ </w:t>
     </w:r>
-    <w:bookmarkStart w:id="14" w:name="__DdeLink__361_2343292920"/>
+    <w:bookmarkStart w:id="17" w:name="__DdeLink__361_2343292920"/>
     <w:r>
       <w:rPr>
         <w:b w:val="false"/>
@@ -1322,7 +1376,7 @@
       </w:rPr>
       <w:t>emailEscritorio</w:t>
     </w:r>
-    <w:bookmarkEnd w:id="14"/>
+    <w:bookmarkEnd w:id="17"/>
     <w:r>
       <w:rPr>
         <w:b w:val="false"/>
@@ -1397,7 +1451,7 @@
       </w:rPr>
       <w:t xml:space="preserve">{{ </w:t>
     </w:r>
-    <w:bookmarkStart w:id="13" w:name="__DdeLink__23_42863249552"/>
+    <w:bookmarkStart w:id="16" w:name="__DdeLink__23_42863249552"/>
     <w:r>
       <w:rPr>
         <w:b/>
@@ -1407,7 +1461,7 @@
       </w:rPr>
       <w:t>nomeFantasia</w:t>
     </w:r>
-    <w:bookmarkEnd w:id="13"/>
+    <w:bookmarkEnd w:id="16"/>
     <w:r>
       <w:rPr>
         <w:b/>

</xml_diff>

<commit_message>
Toast, bugs, logs e Makefile
</commit_message>
<xml_diff>
--- a/.templates/requerimentoAdm.docx
+++ b/.templates/requerimentoAdm.docx
@@ -7,18 +7,12 @@
         <w:pStyle w:val="Ttulododocumento"/>
         <w:jc w:val="center"/>
         <w:rPr>
-          <w:rFonts w:ascii="Calibri" w:hAnsi="Calibri" w:eastAsia="" w:cs="" w:cstheme="majorBidi" w:eastAsiaTheme="majorEastAsia"/>
-          <w:color w:val="17365D" w:themeColor="text2" w:themeShade="bf"/>
-          <w:spacing w:val="5"/>
-          <w:kern w:val="2"/>
-          <w:sz w:val="30"/>
-          <w:szCs w:val="30"/>
-          <w:lang w:val="en-US" w:eastAsia="en-US" w:bidi="ar-SA"/>
+          <w:rFonts w:ascii="Avenir LT Std" w:hAnsi="Avenir LT Std"/>
         </w:rPr>
       </w:pPr>
       <w:r>
         <w:rPr>
-          <w:rFonts w:eastAsia="" w:cs="" w:cstheme="majorBidi" w:eastAsiaTheme="majorEastAsia"/>
+          <w:rFonts w:eastAsia="" w:cs="" w:ascii="Avenir LT Std" w:hAnsi="Avenir LT Std" w:cstheme="majorBidi" w:eastAsiaTheme="majorEastAsia"/>
           <w:color w:val="17365D" w:themeColor="text2" w:themeShade="bf"/>
           <w:spacing w:val="5"/>
           <w:kern w:val="2"/>
@@ -90,7 +84,7 @@
       </w:r>
       <w:r>
         <w:rPr>
-          <w:rFonts w:eastAsia="" w:cs="" w:ascii="TeX Gyre Adventor" w:hAnsi="TeX Gyre Adventor" w:cstheme="minorBidi" w:eastAsiaTheme="minorEastAsia"/>
+          <w:rFonts w:eastAsia="" w:cs="" w:ascii="Avenir LT Std" w:hAnsi="Avenir LT Std" w:cstheme="minorBidi" w:eastAsiaTheme="minorEastAsia"/>
           <w:b w:val="false"/>
           <w:bCs w:val="false"/>
           <w:i w:val="false"/>
@@ -107,7 +101,7 @@
       <w:bookmarkStart w:id="0" w:name="__DdeLink__758_1989927902"/>
       <w:r>
         <w:rPr>
-          <w:rFonts w:eastAsia="" w:cs="" w:ascii="TeX Gyre Adventor" w:hAnsi="TeX Gyre Adventor" w:cstheme="minorBidi" w:eastAsiaTheme="minorEastAsia"/>
+          <w:rFonts w:eastAsia="" w:cs="" w:ascii="Avenir LT Std" w:hAnsi="Avenir LT Std" w:cstheme="minorBidi" w:eastAsiaTheme="minorEastAsia"/>
           <w:b w:val="false"/>
           <w:bCs w:val="false"/>
           <w:i w:val="false"/>
@@ -124,7 +118,7 @@
       <w:bookmarkEnd w:id="0"/>
       <w:r>
         <w:rPr>
-          <w:rFonts w:eastAsia="" w:cs="" w:ascii="TeX Gyre Adventor" w:hAnsi="TeX Gyre Adventor" w:cstheme="minorBidi" w:eastAsiaTheme="minorEastAsia"/>
+          <w:rFonts w:eastAsia="" w:cs="" w:ascii="Avenir LT Std" w:hAnsi="Avenir LT Std" w:cstheme="minorBidi" w:eastAsiaTheme="minorEastAsia"/>
           <w:b w:val="false"/>
           <w:bCs w:val="false"/>
           <w:i w:val="false"/>
@@ -141,7 +135,7 @@
       <w:bookmarkStart w:id="1" w:name="__DdeLink__458_1989927902"/>
       <w:r>
         <w:rPr>
-          <w:rFonts w:eastAsia="" w:cs="" w:ascii="TeX Gyre Adventor" w:hAnsi="TeX Gyre Adventor" w:cstheme="minorBidi" w:eastAsiaTheme="minorEastAsia"/>
+          <w:rFonts w:eastAsia="" w:cs="" w:ascii="Avenir LT Std" w:hAnsi="Avenir LT Std" w:cstheme="minorBidi" w:eastAsiaTheme="minorEastAsia"/>
           <w:b w:val="false"/>
           <w:bCs w:val="false"/>
           <w:i w:val="false"/>
@@ -158,7 +152,7 @@
       <w:bookmarkEnd w:id="1"/>
       <w:r>
         <w:rPr>
-          <w:rFonts w:eastAsia="" w:cs="" w:ascii="TeX Gyre Adventor" w:hAnsi="TeX Gyre Adventor" w:cstheme="minorBidi" w:eastAsiaTheme="minorEastAsia"/>
+          <w:rFonts w:eastAsia="" w:cs="" w:ascii="Avenir LT Std" w:hAnsi="Avenir LT Std" w:cstheme="minorBidi" w:eastAsiaTheme="minorEastAsia"/>
           <w:b w:val="false"/>
           <w:bCs w:val="false"/>
           <w:i w:val="false"/>
@@ -175,7 +169,7 @@
       <w:bookmarkStart w:id="2" w:name="__DdeLink__460_1989927902"/>
       <w:r>
         <w:rPr>
-          <w:rFonts w:eastAsia="" w:cs="" w:ascii="TeX Gyre Adventor" w:hAnsi="TeX Gyre Adventor" w:cstheme="minorBidi" w:eastAsiaTheme="minorEastAsia"/>
+          <w:rFonts w:eastAsia="" w:cs="" w:ascii="Avenir LT Std" w:hAnsi="Avenir LT Std" w:cstheme="minorBidi" w:eastAsiaTheme="minorEastAsia"/>
           <w:b w:val="false"/>
           <w:bCs w:val="false"/>
           <w:i w:val="false"/>
@@ -192,7 +186,7 @@
       <w:bookmarkEnd w:id="2"/>
       <w:r>
         <w:rPr>
-          <w:rFonts w:eastAsia="" w:cs="" w:ascii="TeX Gyre Adventor" w:hAnsi="TeX Gyre Adventor" w:cstheme="minorBidi" w:eastAsiaTheme="minorEastAsia"/>
+          <w:rFonts w:eastAsia="" w:cs="" w:ascii="Avenir LT Std" w:hAnsi="Avenir LT Std" w:cstheme="minorBidi" w:eastAsiaTheme="minorEastAsia"/>
           <w:b w:val="false"/>
           <w:bCs w:val="false"/>
           <w:i w:val="false"/>
@@ -209,7 +203,7 @@
       <w:bookmarkStart w:id="3" w:name="__DdeLink__462_1989927902"/>
       <w:r>
         <w:rPr>
-          <w:rFonts w:eastAsia="" w:cs="" w:ascii="TeX Gyre Adventor" w:hAnsi="TeX Gyre Adventor" w:cstheme="minorBidi" w:eastAsiaTheme="minorEastAsia"/>
+          <w:rFonts w:eastAsia="" w:cs="" w:ascii="Avenir LT Std" w:hAnsi="Avenir LT Std" w:cstheme="minorBidi" w:eastAsiaTheme="minorEastAsia"/>
           <w:b w:val="false"/>
           <w:bCs w:val="false"/>
           <w:i w:val="false"/>
@@ -226,7 +220,7 @@
       <w:bookmarkEnd w:id="3"/>
       <w:r>
         <w:rPr>
-          <w:rFonts w:eastAsia="" w:cs="" w:ascii="TeX Gyre Adventor" w:hAnsi="TeX Gyre Adventor" w:cstheme="minorBidi" w:eastAsiaTheme="minorEastAsia"/>
+          <w:rFonts w:eastAsia="" w:cs="" w:ascii="Avenir LT Std" w:hAnsi="Avenir LT Std" w:cstheme="minorBidi" w:eastAsiaTheme="minorEastAsia"/>
           <w:b w:val="false"/>
           <w:bCs w:val="false"/>
           <w:i w:val="false"/>
@@ -243,7 +237,7 @@
       <w:bookmarkStart w:id="4" w:name="__DdeLink__464_1989927902"/>
       <w:r>
         <w:rPr>
-          <w:rFonts w:eastAsia="" w:cs="" w:ascii="TeX Gyre Adventor" w:hAnsi="TeX Gyre Adventor" w:cstheme="minorBidi" w:eastAsiaTheme="minorEastAsia"/>
+          <w:rFonts w:eastAsia="" w:cs="" w:ascii="Avenir LT Std" w:hAnsi="Avenir LT Std" w:cstheme="minorBidi" w:eastAsiaTheme="minorEastAsia"/>
           <w:b w:val="false"/>
           <w:bCs w:val="false"/>
           <w:i w:val="false"/>
@@ -260,7 +254,7 @@
       <w:bookmarkEnd w:id="4"/>
       <w:r>
         <w:rPr>
-          <w:rFonts w:eastAsia="" w:cs="" w:ascii="TeX Gyre Adventor" w:hAnsi="TeX Gyre Adventor" w:cstheme="minorBidi" w:eastAsiaTheme="minorEastAsia"/>
+          <w:rFonts w:eastAsia="" w:cs="" w:ascii="Avenir LT Std" w:hAnsi="Avenir LT Std" w:cstheme="minorBidi" w:eastAsiaTheme="minorEastAsia"/>
           <w:b w:val="false"/>
           <w:bCs w:val="false"/>
           <w:i w:val="false"/>
@@ -277,7 +271,7 @@
       <w:bookmarkStart w:id="5" w:name="__DdeLink__503_1989927902"/>
       <w:r>
         <w:rPr>
-          <w:rFonts w:eastAsia="" w:cs="" w:ascii="TeX Gyre Adventor" w:hAnsi="TeX Gyre Adventor" w:cstheme="minorBidi" w:eastAsiaTheme="minorEastAsia"/>
+          <w:rFonts w:eastAsia="" w:cs="" w:ascii="Avenir LT Std" w:hAnsi="Avenir LT Std" w:cstheme="minorBidi" w:eastAsiaTheme="minorEastAsia"/>
           <w:b w:val="false"/>
           <w:bCs w:val="false"/>
           <w:i w:val="false"/>
@@ -294,7 +288,7 @@
       <w:bookmarkEnd w:id="5"/>
       <w:r>
         <w:rPr>
-          <w:rFonts w:eastAsia="" w:cs="" w:ascii="TeX Gyre Adventor" w:hAnsi="TeX Gyre Adventor" w:cstheme="minorBidi" w:eastAsiaTheme="minorEastAsia"/>
+          <w:rFonts w:eastAsia="" w:cs="" w:ascii="Avenir LT Std" w:hAnsi="Avenir LT Std" w:cstheme="minorBidi" w:eastAsiaTheme="minorEastAsia"/>
           <w:b w:val="false"/>
           <w:bCs w:val="false"/>
           <w:i w:val="false"/>
@@ -311,7 +305,7 @@
       <w:bookmarkStart w:id="6" w:name="__DdeLink__505_1989927902"/>
       <w:r>
         <w:rPr>
-          <w:rFonts w:eastAsia="" w:cs="" w:ascii="TeX Gyre Adventor" w:hAnsi="TeX Gyre Adventor" w:cstheme="minorBidi" w:eastAsiaTheme="minorEastAsia"/>
+          <w:rFonts w:eastAsia="" w:cs="" w:ascii="Avenir LT Std" w:hAnsi="Avenir LT Std" w:cstheme="minorBidi" w:eastAsiaTheme="minorEastAsia"/>
           <w:b w:val="false"/>
           <w:bCs w:val="false"/>
           <w:i w:val="false"/>
@@ -328,7 +322,7 @@
       <w:bookmarkEnd w:id="6"/>
       <w:r>
         <w:rPr>
-          <w:rFonts w:eastAsia="" w:cs="" w:ascii="TeX Gyre Adventor" w:hAnsi="TeX Gyre Adventor" w:cstheme="minorBidi" w:eastAsiaTheme="minorEastAsia"/>
+          <w:rFonts w:eastAsia="" w:cs="" w:ascii="Avenir LT Std" w:hAnsi="Avenir LT Std" w:cstheme="minorBidi" w:eastAsiaTheme="minorEastAsia"/>
           <w:b w:val="false"/>
           <w:bCs w:val="false"/>
           <w:i w:val="false"/>
@@ -345,7 +339,7 @@
       <w:bookmarkStart w:id="7" w:name="__DdeLink__507_1989927902"/>
       <w:r>
         <w:rPr>
-          <w:rFonts w:eastAsia="" w:cs="" w:ascii="TeX Gyre Adventor" w:hAnsi="TeX Gyre Adventor" w:cstheme="minorBidi" w:eastAsiaTheme="minorEastAsia"/>
+          <w:rFonts w:eastAsia="" w:cs="" w:ascii="Avenir LT Std" w:hAnsi="Avenir LT Std" w:cstheme="minorBidi" w:eastAsiaTheme="minorEastAsia"/>
           <w:b w:val="false"/>
           <w:bCs w:val="false"/>
           <w:i w:val="false"/>
@@ -362,7 +356,7 @@
       <w:bookmarkEnd w:id="7"/>
       <w:r>
         <w:rPr>
-          <w:rFonts w:eastAsia="" w:cs="" w:ascii="TeX Gyre Adventor" w:hAnsi="TeX Gyre Adventor" w:cstheme="minorBidi" w:eastAsiaTheme="minorEastAsia"/>
+          <w:rFonts w:eastAsia="" w:cs="" w:ascii="Avenir LT Std" w:hAnsi="Avenir LT Std" w:cstheme="minorBidi" w:eastAsiaTheme="minorEastAsia"/>
           <w:b w:val="false"/>
           <w:bCs w:val="false"/>
           <w:i w:val="false"/>
@@ -379,7 +373,7 @@
       <w:bookmarkStart w:id="8" w:name="__DdeLink__509_1989927902"/>
       <w:r>
         <w:rPr>
-          <w:rFonts w:eastAsia="" w:cs="" w:ascii="TeX Gyre Adventor" w:hAnsi="TeX Gyre Adventor" w:cstheme="minorBidi" w:eastAsiaTheme="minorEastAsia"/>
+          <w:rFonts w:eastAsia="" w:cs="" w:ascii="Avenir LT Std" w:hAnsi="Avenir LT Std" w:cstheme="minorBidi" w:eastAsiaTheme="minorEastAsia"/>
           <w:b w:val="false"/>
           <w:bCs w:val="false"/>
           <w:i w:val="false"/>
@@ -396,7 +390,7 @@
       <w:bookmarkEnd w:id="8"/>
       <w:r>
         <w:rPr>
-          <w:rFonts w:eastAsia="" w:cs="" w:ascii="TeX Gyre Adventor" w:hAnsi="TeX Gyre Adventor" w:cstheme="minorBidi" w:eastAsiaTheme="minorEastAsia"/>
+          <w:rFonts w:eastAsia="" w:cs="" w:ascii="Avenir LT Std" w:hAnsi="Avenir LT Std" w:cstheme="minorBidi" w:eastAsiaTheme="minorEastAsia"/>
           <w:b w:val="false"/>
           <w:bCs w:val="false"/>
           <w:i w:val="false"/>
@@ -456,6 +450,21 @@
           <w:lang w:val="en-US" w:eastAsia="en-US" w:bidi="ar-SA"/>
         </w:rPr>
         <w:tab/>
+      </w:r>
+      <w:r>
+        <w:rPr>
+          <w:rFonts w:eastAsia="" w:cs="" w:ascii="Avenir LT Std" w:hAnsi="Avenir LT Std" w:cstheme="minorBidi" w:eastAsiaTheme="minorEastAsia"/>
+          <w:b/>
+          <w:bCs/>
+          <w:i w:val="false"/>
+          <w:iCs w:val="false"/>
+          <w:color w:val="auto"/>
+          <w:kern w:val="0"/>
+          <w:sz w:val="24"/>
+          <w:szCs w:val="24"/>
+          <w:u w:val="none"/>
+          <w:lang w:val="en-US" w:eastAsia="en-US" w:bidi="ar-SA"/>
+        </w:rPr>
         <w:t>1. DOS FATOS</w:t>
       </w:r>
     </w:p>
@@ -501,12 +510,27 @@
           <w:lang w:val="en-US" w:eastAsia="en-US" w:bidi="ar-SA"/>
         </w:rPr>
         <w:tab/>
+      </w:r>
+      <w:r>
+        <w:rPr>
+          <w:rFonts w:eastAsia="" w:cs="" w:ascii="Avenir LT Std" w:hAnsi="Avenir LT Std" w:cstheme="minorBidi" w:eastAsiaTheme="minorEastAsia"/>
+          <w:b w:val="false"/>
+          <w:bCs w:val="false"/>
+          <w:i w:val="false"/>
+          <w:iCs w:val="false"/>
+          <w:color w:val="auto"/>
+          <w:kern w:val="0"/>
+          <w:sz w:val="22"/>
+          <w:szCs w:val="22"/>
+          <w:u w:val="none"/>
+          <w:lang w:val="en-US" w:eastAsia="en-US" w:bidi="ar-SA"/>
+        </w:rPr>
         <w:t xml:space="preserve">O Requerente, nascido em {{ dataNascimentoCliente }}, contando atualmente com {{ </w:t>
       </w:r>
       <w:bookmarkStart w:id="9" w:name="__DdeLink__467_1989927902"/>
       <w:r>
         <w:rPr>
-          <w:rFonts w:eastAsia="" w:cs="" w:ascii="TeX Gyre Adventor" w:hAnsi="TeX Gyre Adventor" w:cstheme="minorBidi" w:eastAsiaTheme="minorEastAsia"/>
+          <w:rFonts w:eastAsia="" w:cs="" w:ascii="Avenir LT Std" w:hAnsi="Avenir LT Std" w:cstheme="minorBidi" w:eastAsiaTheme="minorEastAsia"/>
           <w:b w:val="false"/>
           <w:bCs w:val="false"/>
           <w:i w:val="false"/>
@@ -523,7 +547,7 @@
       <w:bookmarkEnd w:id="9"/>
       <w:r>
         <w:rPr>
-          <w:rFonts w:eastAsia="" w:cs="" w:ascii="TeX Gyre Adventor" w:hAnsi="TeX Gyre Adventor" w:cstheme="minorBidi" w:eastAsiaTheme="minorEastAsia"/>
+          <w:rFonts w:eastAsia="" w:cs="" w:ascii="Avenir LT Std" w:hAnsi="Avenir LT Std" w:cstheme="minorBidi" w:eastAsiaTheme="minorEastAsia"/>
           <w:b w:val="false"/>
           <w:bCs w:val="false"/>
           <w:i w:val="false"/>
@@ -540,7 +564,7 @@
       <w:bookmarkStart w:id="10" w:name="__DdeLink__103_2334818440"/>
       <w:r>
         <w:rPr>
-          <w:rFonts w:eastAsia="" w:cs="" w:ascii="TeX Gyre Adventor" w:hAnsi="TeX Gyre Adventor" w:cstheme="minorBidi" w:eastAsiaTheme="minorEastAsia"/>
+          <w:rFonts w:eastAsia="" w:cs="" w:ascii="Avenir LT Std" w:hAnsi="Avenir LT Std" w:cstheme="minorBidi" w:eastAsiaTheme="minorEastAsia"/>
           <w:b w:val="false"/>
           <w:bCs w:val="false"/>
           <w:i w:val="false"/>
@@ -557,7 +581,7 @@
       <w:bookmarkStart w:id="11" w:name="__DdeLink__469_1989927902"/>
       <w:r>
         <w:rPr>
-          <w:rFonts w:eastAsia="" w:cs="" w:ascii="TeX Gyre Adventor" w:hAnsi="TeX Gyre Adventor" w:cstheme="minorBidi" w:eastAsiaTheme="minorEastAsia"/>
+          <w:rFonts w:eastAsia="" w:cs="" w:ascii="Avenir LT Std" w:hAnsi="Avenir LT Std" w:cstheme="minorBidi" w:eastAsiaTheme="minorEastAsia"/>
           <w:b w:val="false"/>
           <w:bCs w:val="false"/>
           <w:i w:val="false"/>
@@ -575,40 +599,24 @@
       <w:bookmarkEnd w:id="11"/>
       <w:r>
         <w:rPr>
-          <w:rFonts w:eastAsia="" w:cs="" w:ascii="TeX Gyre Adventor" w:hAnsi="TeX Gyre Adventor" w:cstheme="minorBidi" w:eastAsiaTheme="minorEastAsia"/>
-          <w:b w:val="false"/>
-          <w:bCs w:val="false"/>
-          <w:i w:val="false"/>
-          <w:iCs w:val="false"/>
-          <w:color w:val="auto"/>
-          <w:kern w:val="0"/>
-          <w:sz w:val="22"/>
-          <w:szCs w:val="22"/>
-          <w:u w:val="none"/>
-          <w:lang w:val="en-US" w:eastAsia="en-US" w:bidi="ar-SA"/>
-        </w:rPr>
-        <w:t xml:space="preserve"> }}, </w:t>
-      </w:r>
-      <w:r>
-        <w:rPr>
-          <w:rFonts w:eastAsia="" w:cs="" w:ascii="TeX Gyre Adventor" w:hAnsi="TeX Gyre Adventor" w:cstheme="minorBidi" w:eastAsiaTheme="minorEastAsia"/>
-          <w:b w:val="false"/>
-          <w:bCs w:val="false"/>
-          <w:i w:val="false"/>
-          <w:iCs w:val="false"/>
-          <w:color w:val="auto"/>
-          <w:kern w:val="0"/>
-          <w:sz w:val="22"/>
-          <w:szCs w:val="22"/>
-          <w:u w:val="none"/>
-          <w:lang w:val="en-US" w:eastAsia="en-US" w:bidi="ar-SA"/>
-        </w:rPr>
-        <w:t xml:space="preserve">{{ </w:t>
+          <w:rFonts w:eastAsia="" w:cs="" w:ascii="Avenir LT Std" w:hAnsi="Avenir LT Std" w:cstheme="minorBidi" w:eastAsiaTheme="minorEastAsia"/>
+          <w:b w:val="false"/>
+          <w:bCs w:val="false"/>
+          <w:i w:val="false"/>
+          <w:iCs w:val="false"/>
+          <w:color w:val="auto"/>
+          <w:kern w:val="0"/>
+          <w:sz w:val="22"/>
+          <w:szCs w:val="22"/>
+          <w:u w:val="none"/>
+          <w:lang w:val="en-US" w:eastAsia="en-US" w:bidi="ar-SA"/>
+        </w:rPr>
+        <w:t xml:space="preserve"> }}, {{ </w:t>
       </w:r>
       <w:bookmarkStart w:id="12" w:name="__DdeLink__100_2334818440"/>
       <w:r>
         <w:rPr>
-          <w:rFonts w:eastAsia="" w:cs="" w:ascii="TeX Gyre Adventor" w:hAnsi="TeX Gyre Adventor" w:cstheme="minorBidi" w:eastAsiaTheme="minorEastAsia"/>
+          <w:rFonts w:eastAsia="" w:cs="" w:ascii="Avenir LT Std" w:hAnsi="Avenir LT Std" w:cstheme="minorBidi" w:eastAsiaTheme="minorEastAsia"/>
           <w:b w:val="false"/>
           <w:bCs w:val="false"/>
           <w:i w:val="false"/>
@@ -625,7 +633,7 @@
       <w:bookmarkEnd w:id="12"/>
       <w:r>
         <w:rPr>
-          <w:rFonts w:eastAsia="" w:cs="" w:ascii="TeX Gyre Adventor" w:hAnsi="TeX Gyre Adventor" w:cstheme="minorBidi" w:eastAsiaTheme="minorEastAsia"/>
+          <w:rFonts w:eastAsia="" w:cs="" w:ascii="Avenir LT Std" w:hAnsi="Avenir LT Std" w:cstheme="minorBidi" w:eastAsiaTheme="minorEastAsia"/>
           <w:b w:val="false"/>
           <w:bCs w:val="false"/>
           <w:i w:val="false"/>
@@ -642,7 +650,7 @@
       <w:bookmarkStart w:id="13" w:name="__DdeLink__98_2334818440"/>
       <w:r>
         <w:rPr>
-          <w:rFonts w:eastAsia="" w:cs="" w:ascii="TeX Gyre Adventor" w:hAnsi="TeX Gyre Adventor" w:cstheme="minorBidi" w:eastAsiaTheme="minorEastAsia"/>
+          <w:rFonts w:eastAsia="" w:cs="" w:ascii="Avenir LT Std" w:hAnsi="Avenir LT Std" w:cstheme="minorBidi" w:eastAsiaTheme="minorEastAsia"/>
           <w:b w:val="false"/>
           <w:bCs w:val="false"/>
           <w:i w:val="false"/>
@@ -659,40 +667,24 @@
       <w:bookmarkEnd w:id="13"/>
       <w:r>
         <w:rPr>
-          <w:rFonts w:eastAsia="" w:cs="" w:ascii="TeX Gyre Adventor" w:hAnsi="TeX Gyre Adventor" w:cstheme="minorBidi" w:eastAsiaTheme="minorEastAsia"/>
-          <w:b w:val="false"/>
-          <w:bCs w:val="false"/>
-          <w:i w:val="false"/>
-          <w:iCs w:val="false"/>
-          <w:color w:val="auto"/>
-          <w:kern w:val="0"/>
-          <w:sz w:val="22"/>
-          <w:szCs w:val="22"/>
-          <w:u w:val="none"/>
-          <w:lang w:val="en-US" w:eastAsia="en-US" w:bidi="ar-SA"/>
-        </w:rPr>
-        <w:t xml:space="preserve"> }} </w:t>
-      </w:r>
-      <w:r>
-        <w:rPr>
-          <w:rFonts w:eastAsia="" w:cs="" w:ascii="TeX Gyre Adventor" w:hAnsi="TeX Gyre Adventor" w:cstheme="minorBidi" w:eastAsiaTheme="minorEastAsia"/>
-          <w:b w:val="false"/>
-          <w:bCs w:val="false"/>
-          <w:i w:val="false"/>
-          <w:iCs w:val="false"/>
-          <w:color w:val="auto"/>
-          <w:kern w:val="0"/>
-          <w:sz w:val="22"/>
-          <w:szCs w:val="22"/>
-          <w:u w:val="none"/>
-          <w:lang w:val="en-US" w:eastAsia="en-US" w:bidi="ar-SA"/>
-        </w:rPr>
-        <w:t xml:space="preserve">de tempo de contribuição à Previdência Social e {{ </w:t>
+          <w:rFonts w:eastAsia="" w:cs="" w:ascii="Avenir LT Std" w:hAnsi="Avenir LT Std" w:cstheme="minorBidi" w:eastAsiaTheme="minorEastAsia"/>
+          <w:b w:val="false"/>
+          <w:bCs w:val="false"/>
+          <w:i w:val="false"/>
+          <w:iCs w:val="false"/>
+          <w:color w:val="auto"/>
+          <w:kern w:val="0"/>
+          <w:sz w:val="22"/>
+          <w:szCs w:val="22"/>
+          <w:u w:val="none"/>
+          <w:lang w:val="en-US" w:eastAsia="en-US" w:bidi="ar-SA"/>
+        </w:rPr>
+        <w:t xml:space="preserve"> }} de tempo de contribuição à Previdência Social e {{ </w:t>
       </w:r>
       <w:bookmarkStart w:id="14" w:name="__DdeLink__472_1989927902"/>
       <w:r>
         <w:rPr>
-          <w:rFonts w:eastAsia="" w:cs="" w:ascii="TeX Gyre Adventor" w:hAnsi="TeX Gyre Adventor" w:cstheme="minorBidi" w:eastAsiaTheme="minorEastAsia"/>
+          <w:rFonts w:eastAsia="" w:cs="" w:ascii="Avenir LT Std" w:hAnsi="Avenir LT Std" w:cstheme="minorBidi" w:eastAsiaTheme="minorEastAsia"/>
           <w:b w:val="false"/>
           <w:bCs w:val="false"/>
           <w:i w:val="false"/>
@@ -709,7 +701,7 @@
       <w:bookmarkEnd w:id="14"/>
       <w:r>
         <w:rPr>
-          <w:rFonts w:eastAsia="" w:cs="" w:ascii="TeX Gyre Adventor" w:hAnsi="TeX Gyre Adventor" w:cstheme="minorBidi" w:eastAsiaTheme="minorEastAsia"/>
+          <w:rFonts w:eastAsia="" w:cs="" w:ascii="Avenir LT Std" w:hAnsi="Avenir LT Std" w:cstheme="minorBidi" w:eastAsiaTheme="minorEastAsia"/>
           <w:b w:val="false"/>
           <w:bCs w:val="false"/>
           <w:i w:val="false"/>
@@ -730,13 +722,12 @@
         <w:spacing w:lineRule="auto" w:line="360" w:before="0" w:after="0"/>
         <w:jc w:val="both"/>
         <w:rPr>
-          <w:sz w:val="22"/>
-          <w:szCs w:val="22"/>
+          <w:rFonts w:ascii="Avenir LT Std" w:hAnsi="Avenir LT Std"/>
         </w:rPr>
       </w:pPr>
       <w:r>
         <w:rPr>
-          <w:rFonts w:eastAsia="" w:cs="" w:ascii="TeX Gyre Adventor" w:hAnsi="TeX Gyre Adventor" w:cstheme="minorBidi" w:eastAsiaTheme="minorEastAsia"/>
+          <w:rFonts w:eastAsia="" w:cs="" w:ascii="Avenir LT Std" w:hAnsi="Avenir LT Std" w:cstheme="minorBidi" w:eastAsiaTheme="minorEastAsia"/>
           <w:b w:val="false"/>
           <w:bCs w:val="false"/>
           <w:i w:val="false"/>
@@ -770,30 +761,484 @@
     </w:p>
     <w:p>
       <w:pPr>
+        <w:pStyle w:val="Ttulo2"/>
+        <w:rPr>
+          <w:rFonts w:ascii="Avenir LT Std" w:hAnsi="Avenir LT Std"/>
+        </w:rPr>
+      </w:pPr>
+      <w:r>
+        <w:rPr>
+          <w:rFonts w:ascii="Avenir LT Std" w:hAnsi="Avenir LT Std"/>
+        </w:rPr>
+        <w:t>Tabela com todas contribuições do segurado</w:t>
+      </w:r>
+    </w:p>
+    <w:tbl>
+      <w:tblPr>
+        <w:tblW w:w="8640" w:type="dxa"/>
+        <w:jc w:val="left"/>
+        <w:tblInd w:w="0" w:type="dxa"/>
+        <w:tblCellMar>
+          <w:top w:w="0" w:type="dxa"/>
+          <w:left w:w="7" w:type="dxa"/>
+          <w:bottom w:w="0" w:type="dxa"/>
+          <w:right w:w="0" w:type="dxa"/>
+        </w:tblCellMar>
+      </w:tblPr>
+      <w:tblGrid>
+        <w:gridCol w:w="2880"/>
+        <w:gridCol w:w="2880"/>
+        <w:gridCol w:w="2880"/>
+      </w:tblGrid>
+      <w:tr>
+        <w:trPr/>
+        <w:tc>
+          <w:tcPr>
+            <w:tcW w:w="2880" w:type="dxa"/>
+            <w:tcBorders>
+              <w:top w:val="single" w:sz="6" w:space="0" w:color="009353"/>
+              <w:left w:val="single" w:sz="6" w:space="0" w:color="009353"/>
+            </w:tcBorders>
+            <w:shd w:fill="009353" w:val="clear"/>
+          </w:tcPr>
+          <w:p>
+            <w:pPr>
+              <w:pStyle w:val="Contedodatabela"/>
+              <w:spacing w:before="0" w:after="200"/>
+              <w:jc w:val="center"/>
+              <w:rPr>
+                <w:color w:val="FFFFFF"/>
+                <w:sz w:val="24"/>
+                <w:szCs w:val="24"/>
+              </w:rPr>
+            </w:pPr>
+            <w:r>
+              <w:rPr>
+                <w:rFonts w:ascii="Liberation Sans" w:hAnsi="Liberation Sans"/>
+                <w:b/>
+                <w:bCs/>
+                <w:i w:val="false"/>
+                <w:iCs w:val="false"/>
+                <w:strike w:val="false"/>
+                <w:dstrike w:val="false"/>
+                <w:outline w:val="false"/>
+                <w:shadow w:val="false"/>
+                <w:color w:val="FFFFFF"/>
+                <w:sz w:val="24"/>
+                <w:szCs w:val="24"/>
+                <w:u w:val="none"/>
+              </w:rPr>
+              <w:t>{%tc for nomeColuna in tblC</w:t>
+            </w:r>
+            <w:r>
+              <w:rPr>
+                <w:rFonts w:eastAsia="" w:cs="" w:ascii="Liberation Sans" w:hAnsi="Liberation Sans" w:cstheme="minorBidi" w:eastAsiaTheme="minorEastAsia"/>
+                <w:b/>
+                <w:bCs/>
+                <w:i w:val="false"/>
+                <w:iCs w:val="false"/>
+                <w:strike w:val="false"/>
+                <w:dstrike w:val="false"/>
+                <w:outline w:val="false"/>
+                <w:shadow w:val="false"/>
+                <w:color w:val="FFFFFF"/>
+                <w:kern w:val="0"/>
+                <w:sz w:val="24"/>
+                <w:szCs w:val="24"/>
+                <w:u w:val="none"/>
+                <w:lang w:val="en-US" w:eastAsia="en-US" w:bidi="ar-SA"/>
+              </w:rPr>
+              <w:t>abecalho</w:t>
+            </w:r>
+            <w:r>
+              <w:rPr>
+                <w:rFonts w:ascii="Liberation Sans" w:hAnsi="Liberation Sans"/>
+                <w:b/>
+                <w:bCs/>
+                <w:i w:val="false"/>
+                <w:iCs w:val="false"/>
+                <w:strike w:val="false"/>
+                <w:dstrike w:val="false"/>
+                <w:outline w:val="false"/>
+                <w:shadow w:val="false"/>
+                <w:color w:val="FFFFFF"/>
+                <w:sz w:val="24"/>
+                <w:szCs w:val="24"/>
+                <w:u w:val="none"/>
+              </w:rPr>
+              <w:t xml:space="preserve"> %}</w:t>
+            </w:r>
+          </w:p>
+        </w:tc>
+        <w:tc>
+          <w:tcPr>
+            <w:tcW w:w="2880" w:type="dxa"/>
+            <w:tcBorders>
+              <w:top w:val="single" w:sz="6" w:space="0" w:color="009353"/>
+            </w:tcBorders>
+            <w:shd w:fill="009353" w:val="clear"/>
+          </w:tcPr>
+          <w:p>
+            <w:pPr>
+              <w:pStyle w:val="Contedodatabela"/>
+              <w:spacing w:before="0" w:after="200"/>
+              <w:jc w:val="center"/>
+              <w:rPr>
+                <w:color w:val="FFFFFF"/>
+                <w:sz w:val="24"/>
+                <w:szCs w:val="24"/>
+              </w:rPr>
+            </w:pPr>
+            <w:r>
+              <w:rPr>
+                <w:rFonts w:ascii="Liberation Sans" w:hAnsi="Liberation Sans"/>
+                <w:b/>
+                <w:bCs/>
+                <w:i w:val="false"/>
+                <w:iCs w:val="false"/>
+                <w:strike w:val="false"/>
+                <w:dstrike w:val="false"/>
+                <w:outline w:val="false"/>
+                <w:shadow w:val="false"/>
+                <w:color w:val="FFFFFF"/>
+                <w:sz w:val="24"/>
+                <w:szCs w:val="24"/>
+                <w:u w:val="none"/>
+              </w:rPr>
+              <w:t xml:space="preserve">{{ </w:t>
+            </w:r>
+            <w:r>
+              <w:rPr>
+                <w:rFonts w:eastAsia="" w:cs="" w:ascii="Liberation Sans" w:hAnsi="Liberation Sans"/>
+                <w:b/>
+                <w:bCs/>
+                <w:i w:val="false"/>
+                <w:iCs w:val="false"/>
+                <w:strike w:val="false"/>
+                <w:dstrike w:val="false"/>
+                <w:outline w:val="false"/>
+                <w:shadow w:val="false"/>
+                <w:color w:val="FFFFFF"/>
+                <w:kern w:val="0"/>
+                <w:sz w:val="24"/>
+                <w:szCs w:val="24"/>
+                <w:u w:val="none"/>
+                <w:lang w:val="en-US" w:eastAsia="en-US" w:bidi="ar-SA"/>
+              </w:rPr>
+              <w:t>nomeColuna</w:t>
+            </w:r>
+            <w:r>
+              <w:rPr>
+                <w:rFonts w:ascii="Liberation Sans" w:hAnsi="Liberation Sans"/>
+                <w:b/>
+                <w:bCs/>
+                <w:i w:val="false"/>
+                <w:iCs w:val="false"/>
+                <w:strike w:val="false"/>
+                <w:dstrike w:val="false"/>
+                <w:outline w:val="false"/>
+                <w:shadow w:val="false"/>
+                <w:color w:val="FFFFFF"/>
+                <w:sz w:val="24"/>
+                <w:szCs w:val="24"/>
+                <w:u w:val="none"/>
+              </w:rPr>
+              <w:t xml:space="preserve"> }}</w:t>
+            </w:r>
+          </w:p>
+        </w:tc>
+        <w:tc>
+          <w:tcPr>
+            <w:tcW w:w="2880" w:type="dxa"/>
+            <w:tcBorders>
+              <w:top w:val="single" w:sz="6" w:space="0" w:color="009353"/>
+              <w:right w:val="single" w:sz="6" w:space="0" w:color="009353"/>
+            </w:tcBorders>
+            <w:shd w:fill="009353" w:val="clear"/>
+          </w:tcPr>
+          <w:p>
+            <w:pPr>
+              <w:pStyle w:val="Contedodatabela"/>
+              <w:spacing w:before="0" w:after="200"/>
+              <w:jc w:val="center"/>
+              <w:rPr>
+                <w:color w:val="FFFFFF"/>
+                <w:sz w:val="24"/>
+                <w:szCs w:val="24"/>
+              </w:rPr>
+            </w:pPr>
+            <w:r>
+              <w:rPr>
+                <w:rFonts w:ascii="Liberation Sans" w:hAnsi="Liberation Sans"/>
+                <w:b/>
+                <w:bCs/>
+                <w:i w:val="false"/>
+                <w:iCs w:val="false"/>
+                <w:strike w:val="false"/>
+                <w:dstrike w:val="false"/>
+                <w:outline w:val="false"/>
+                <w:shadow w:val="false"/>
+                <w:color w:val="FFFFFF"/>
+                <w:sz w:val="24"/>
+                <w:szCs w:val="24"/>
+                <w:u w:val="none"/>
+              </w:rPr>
+              <w:t>{%tc endfor %}</w:t>
+            </w:r>
+          </w:p>
+        </w:tc>
+      </w:tr>
+      <w:tr>
+        <w:trPr>
+          <w:trHeight w:val="170" w:hRule="atLeast"/>
+        </w:trPr>
+        <w:tc>
+          <w:tcPr>
+            <w:tcW w:w="8640" w:type="dxa"/>
+            <w:gridSpan w:val="3"/>
+            <w:tcBorders>
+              <w:left w:val="single" w:sz="6" w:space="0" w:color="009353"/>
+              <w:right w:val="single" w:sz="6" w:space="0" w:color="009353"/>
+            </w:tcBorders>
+            <w:vAlign w:val="center"/>
+          </w:tcPr>
+          <w:p>
+            <w:pPr>
+              <w:pStyle w:val="Contedodatabela"/>
+              <w:spacing w:before="0" w:after="200"/>
+              <w:jc w:val="center"/>
+              <w:rPr/>
+            </w:pPr>
+            <w:r>
+              <w:rPr>
+                <w:rFonts w:ascii="Liberation Sans" w:hAnsi="Liberation Sans"/>
+                <w:b w:val="false"/>
+                <w:bCs w:val="false"/>
+                <w:i w:val="false"/>
+                <w:iCs w:val="false"/>
+                <w:strike w:val="false"/>
+                <w:dstrike w:val="false"/>
+                <w:outline w:val="false"/>
+                <w:shadow w:val="false"/>
+                <w:color w:val="000000"/>
+                <w:sz w:val="16"/>
+                <w:szCs w:val="16"/>
+                <w:u w:val="none"/>
+              </w:rPr>
+              <w:t>{%tr for linha in contribuicoes %}</w:t>
+            </w:r>
+          </w:p>
+        </w:tc>
+      </w:tr>
+      <w:tr>
+        <w:trPr>
+          <w:trHeight w:val="170" w:hRule="atLeast"/>
+        </w:trPr>
+        <w:tc>
+          <w:tcPr>
+            <w:tcW w:w="2880" w:type="dxa"/>
+            <w:tcBorders>
+              <w:left w:val="single" w:sz="6" w:space="0" w:color="009353"/>
+            </w:tcBorders>
+            <w:shd w:fill="DDDDDD" w:val="clear"/>
+            <w:vAlign w:val="center"/>
+          </w:tcPr>
+          <w:p>
+            <w:pPr>
+              <w:pStyle w:val="Contedodatabela"/>
+              <w:spacing w:before="0" w:after="200"/>
+              <w:jc w:val="center"/>
+              <w:rPr/>
+            </w:pPr>
+            <w:r>
+              <w:rPr>
+                <w:rFonts w:ascii="Liberation Sans" w:hAnsi="Liberation Sans"/>
+                <w:b w:val="false"/>
+                <w:bCs w:val="false"/>
+                <w:i w:val="false"/>
+                <w:iCs w:val="false"/>
+                <w:strike w:val="false"/>
+                <w:dstrike w:val="false"/>
+                <w:outline w:val="false"/>
+                <w:shadow w:val="false"/>
+                <w:color w:val="000000"/>
+                <w:sz w:val="16"/>
+                <w:szCs w:val="16"/>
+                <w:u w:val="none"/>
+              </w:rPr>
+              <w:t xml:space="preserve">{%tc for col in </w:t>
+            </w:r>
+            <w:r>
+              <w:rPr>
+                <w:rFonts w:eastAsia="" w:cs="" w:ascii="Liberation Sans" w:hAnsi="Liberation Sans"/>
+                <w:b w:val="false"/>
+                <w:bCs w:val="false"/>
+                <w:i w:val="false"/>
+                <w:iCs w:val="false"/>
+                <w:strike w:val="false"/>
+                <w:dstrike w:val="false"/>
+                <w:outline w:val="false"/>
+                <w:shadow w:val="false"/>
+                <w:color w:val="000000"/>
+                <w:kern w:val="0"/>
+                <w:sz w:val="16"/>
+                <w:szCs w:val="16"/>
+                <w:u w:val="none"/>
+                <w:lang w:val="en-US" w:eastAsia="en-US" w:bidi="ar-SA"/>
+              </w:rPr>
+              <w:t>linha</w:t>
+            </w:r>
+            <w:r>
+              <w:rPr>
+                <w:rFonts w:ascii="Liberation Sans" w:hAnsi="Liberation Sans"/>
+                <w:b w:val="false"/>
+                <w:bCs w:val="false"/>
+                <w:i w:val="false"/>
+                <w:iCs w:val="false"/>
+                <w:strike w:val="false"/>
+                <w:dstrike w:val="false"/>
+                <w:outline w:val="false"/>
+                <w:shadow w:val="false"/>
+                <w:color w:val="000000"/>
+                <w:sz w:val="16"/>
+                <w:szCs w:val="16"/>
+                <w:u w:val="none"/>
+              </w:rPr>
+              <w:t xml:space="preserve"> %}</w:t>
+            </w:r>
+          </w:p>
+        </w:tc>
+        <w:tc>
+          <w:tcPr>
+            <w:tcW w:w="2880" w:type="dxa"/>
+            <w:tcBorders/>
+            <w:shd w:fill="DDDDDD" w:val="clear"/>
+            <w:vAlign w:val="center"/>
+          </w:tcPr>
+          <w:p>
+            <w:pPr>
+              <w:pStyle w:val="Contedodatabela"/>
+              <w:spacing w:before="0" w:after="200"/>
+              <w:jc w:val="center"/>
+              <w:rPr/>
+            </w:pPr>
+            <w:r>
+              <w:rPr>
+                <w:rFonts w:ascii="Liberation Sans" w:hAnsi="Liberation Sans"/>
+                <w:b w:val="false"/>
+                <w:bCs w:val="false"/>
+                <w:i w:val="false"/>
+                <w:iCs w:val="false"/>
+                <w:strike w:val="false"/>
+                <w:dstrike w:val="false"/>
+                <w:outline w:val="false"/>
+                <w:shadow w:val="false"/>
+                <w:color w:val="000000"/>
+                <w:sz w:val="16"/>
+                <w:szCs w:val="16"/>
+                <w:u w:val="none"/>
+              </w:rPr>
+              <w:t>{{ col }}</w:t>
+            </w:r>
+          </w:p>
+        </w:tc>
+        <w:tc>
+          <w:tcPr>
+            <w:tcW w:w="2880" w:type="dxa"/>
+            <w:tcBorders>
+              <w:right w:val="single" w:sz="6" w:space="0" w:color="009353"/>
+            </w:tcBorders>
+            <w:shd w:fill="DDDDDD" w:val="clear"/>
+            <w:vAlign w:val="center"/>
+          </w:tcPr>
+          <w:p>
+            <w:pPr>
+              <w:pStyle w:val="Contedodatabela"/>
+              <w:spacing w:before="0" w:after="200"/>
+              <w:jc w:val="center"/>
+              <w:rPr/>
+            </w:pPr>
+            <w:r>
+              <w:rPr>
+                <w:rFonts w:ascii="Liberation Sans" w:hAnsi="Liberation Sans"/>
+                <w:b w:val="false"/>
+                <w:bCs w:val="false"/>
+                <w:i w:val="false"/>
+                <w:iCs w:val="false"/>
+                <w:strike w:val="false"/>
+                <w:dstrike w:val="false"/>
+                <w:outline w:val="false"/>
+                <w:shadow w:val="false"/>
+                <w:color w:val="000000"/>
+                <w:sz w:val="16"/>
+                <w:szCs w:val="16"/>
+                <w:u w:val="none"/>
+              </w:rPr>
+              <w:t>{%tc endfor %}</w:t>
+            </w:r>
+          </w:p>
+        </w:tc>
+      </w:tr>
+      <w:tr>
+        <w:trPr>
+          <w:trHeight w:val="170" w:hRule="atLeast"/>
+        </w:trPr>
+        <w:tc>
+          <w:tcPr>
+            <w:tcW w:w="8640" w:type="dxa"/>
+            <w:gridSpan w:val="3"/>
+            <w:tcBorders>
+              <w:left w:val="single" w:sz="6" w:space="0" w:color="009353"/>
+              <w:bottom w:val="single" w:sz="6" w:space="0" w:color="009353"/>
+              <w:right w:val="single" w:sz="6" w:space="0" w:color="009353"/>
+            </w:tcBorders>
+            <w:shd w:fill="BEE3D3" w:val="clear"/>
+            <w:vAlign w:val="center"/>
+          </w:tcPr>
+          <w:p>
+            <w:pPr>
+              <w:pStyle w:val="Contedodatabela"/>
+              <w:spacing w:before="0" w:after="200"/>
+              <w:jc w:val="center"/>
+              <w:rPr/>
+            </w:pPr>
+            <w:r>
+              <w:rPr>
+                <w:rFonts w:ascii="Liberation Sans" w:hAnsi="Liberation Sans"/>
+                <w:b w:val="false"/>
+                <w:bCs w:val="false"/>
+                <w:i w:val="false"/>
+                <w:iCs w:val="false"/>
+                <w:strike w:val="false"/>
+                <w:dstrike w:val="false"/>
+                <w:outline w:val="false"/>
+                <w:shadow w:val="false"/>
+                <w:color w:val="000000"/>
+                <w:sz w:val="16"/>
+                <w:szCs w:val="16"/>
+                <w:u w:val="none"/>
+              </w:rPr>
+              <w:t>{%tr endfor %}</w:t>
+            </w:r>
+          </w:p>
+        </w:tc>
+      </w:tr>
+    </w:tbl>
+    <w:p>
+      <w:pPr>
         <w:pStyle w:val="Padrao"/>
         <w:spacing w:lineRule="auto" w:line="360" w:before="0" w:after="0"/>
         <w:jc w:val="both"/>
         <w:rPr>
-          <w:color w:val="55308D"/>
-          <w:sz w:val="40"/>
-          <w:szCs w:val="40"/>
+          <w:sz w:val="22"/>
+          <w:szCs w:val="22"/>
         </w:rPr>
       </w:pPr>
       <w:r>
         <w:rPr>
-          <w:rFonts w:eastAsia="" w:cs="" w:ascii="TeX Gyre Adventor" w:hAnsi="TeX Gyre Adventor" w:cstheme="minorBidi" w:eastAsiaTheme="minorEastAsia"/>
-          <w:b w:val="false"/>
-          <w:bCs w:val="false"/>
-          <w:i w:val="false"/>
-          <w:iCs w:val="false"/>
-          <w:color w:val="55308D"/>
-          <w:kern w:val="0"/>
-          <w:sz w:val="40"/>
-          <w:szCs w:val="40"/>
-          <w:u w:val="none"/>
-          <w:lang w:val="en-US" w:eastAsia="en-US" w:bidi="ar-SA"/>
-        </w:rPr>
-        <w:t>TABELA</w:t>
+          <w:sz w:val="22"/>
+          <w:szCs w:val="22"/>
+        </w:rPr>
       </w:r>
     </w:p>
     <w:p>
@@ -839,14 +1284,12 @@
         <w:spacing w:lineRule="auto" w:line="360" w:before="0" w:after="0"/>
         <w:jc w:val="both"/>
         <w:rPr>
-          <w:color w:val="auto"/>
-          <w:sz w:val="22"/>
-          <w:szCs w:val="22"/>
+          <w:rFonts w:ascii="Avenir LT Std" w:hAnsi="Avenir LT Std"/>
         </w:rPr>
       </w:pPr>
       <w:r>
         <w:rPr>
-          <w:rFonts w:eastAsia="" w:cs="" w:ascii="TeX Gyre Adventor" w:hAnsi="TeX Gyre Adventor" w:cstheme="minorBidi" w:eastAsiaTheme="minorEastAsia"/>
+          <w:rFonts w:eastAsia="" w:cs="" w:ascii="Avenir LT Std" w:hAnsi="Avenir LT Std" w:cstheme="minorBidi" w:eastAsiaTheme="minorEastAsia"/>
           <w:b w:val="false"/>
           <w:bCs w:val="false"/>
           <w:i w:val="false"/>
@@ -931,11 +1374,27 @@
           <w:u w:val="none"/>
           <w:lang w:val="en-US" w:eastAsia="en-US" w:bidi="ar-SA"/>
         </w:rPr>
-        <w:t xml:space="preserve">          </w:t>
-      </w:r>
-      <w:r>
-        <w:rPr>
-          <w:rFonts w:eastAsia="" w:cs="" w:ascii="TeX Gyre Adventor" w:hAnsi="TeX Gyre Adventor" w:cstheme="minorBidi" w:eastAsiaTheme="minorEastAsia"/>
+        <w:t xml:space="preserve">         </w:t>
+      </w:r>
+      <w:r>
+        <w:rPr>
+          <w:rFonts w:eastAsia="" w:cs="" w:ascii="Bebas Neue" w:hAnsi="Bebas Neue" w:cstheme="minorBidi" w:eastAsiaTheme="minorEastAsia"/>
+          <w:b/>
+          <w:bCs/>
+          <w:i w:val="false"/>
+          <w:iCs w:val="false"/>
+          <w:color w:val="auto"/>
+          <w:kern w:val="0"/>
+          <w:sz w:val="24"/>
+          <w:szCs w:val="24"/>
+          <w:u w:val="none"/>
+          <w:lang w:val="en-US" w:eastAsia="en-US" w:bidi="ar-SA"/>
+        </w:rPr>
+        <w:t xml:space="preserve"> </w:t>
+      </w:r>
+      <w:r>
+        <w:rPr>
+          <w:rFonts w:eastAsia="" w:cs="" w:ascii="Avenir LT Std" w:hAnsi="Avenir LT Std" w:cstheme="minorBidi" w:eastAsiaTheme="minorEastAsia"/>
           <w:b/>
           <w:bCs/>
           <w:i w:val="false"/>
@@ -1012,24 +1471,12 @@
         <w:ind w:hanging="0"/>
         <w:jc w:val="both"/>
         <w:rPr>
-          <w:rFonts w:ascii="TeX Gyre Adventor" w:hAnsi="TeX Gyre Adventor" w:eastAsia="" w:cs="" w:cstheme="minorBidi" w:eastAsiaTheme="minorEastAsia"/>
-          <w:b w:val="false"/>
-          <w:b w:val="false"/>
-          <w:bCs w:val="false"/>
-          <w:i w:val="false"/>
-          <w:i w:val="false"/>
-          <w:iCs w:val="false"/>
-          <w:color w:val="auto"/>
-          <w:kern w:val="0"/>
-          <w:sz w:val="22"/>
-          <w:szCs w:val="22"/>
-          <w:u w:val="none"/>
-          <w:lang w:val="en-US" w:eastAsia="en-US" w:bidi="ar-SA"/>
+          <w:rFonts w:ascii="Avenir LT Std" w:hAnsi="Avenir LT Std"/>
         </w:rPr>
       </w:pPr>
       <w:r>
         <w:rPr>
-          <w:rFonts w:eastAsia="" w:cs="" w:ascii="TeX Gyre Adventor" w:hAnsi="TeX Gyre Adventor" w:cstheme="minorBidi" w:eastAsiaTheme="minorEastAsia"/>
+          <w:rFonts w:eastAsia="" w:cs="" w:ascii="Avenir LT Std" w:hAnsi="Avenir LT Std" w:cstheme="minorBidi" w:eastAsiaTheme="minorEastAsia"/>
           <w:b w:val="false"/>
           <w:bCs w:val="false"/>
           <w:i w:val="false"/>
@@ -1124,13 +1571,29 @@
         <w:spacing w:before="0" w:after="0"/>
         <w:jc w:val="center"/>
         <w:rPr>
+          <w:rFonts w:ascii="Avenir LT Std" w:hAnsi="Avenir LT Std"/>
+        </w:rPr>
+      </w:pPr>
+      <w:r>
+        <w:rPr>
+          <w:rFonts w:eastAsia="" w:cs="" w:ascii="Avenir LT Std" w:hAnsi="Avenir LT Std" w:cstheme="minorBidi" w:eastAsiaTheme="minorEastAsia"/>
+          <w:b/>
+          <w:bCs/>
+          <w:i w:val="false"/>
+          <w:iCs w:val="false"/>
+          <w:color w:val="auto"/>
+          <w:kern w:val="0"/>
           <w:sz w:val="26"/>
           <w:szCs w:val="26"/>
-        </w:rPr>
-      </w:pPr>
-      <w:r>
-        <w:rPr>
-          <w:rFonts w:eastAsia="" w:cs="" w:ascii="TeX Gyre Adventor" w:hAnsi="TeX Gyre Adventor" w:cstheme="minorBidi" w:eastAsiaTheme="minorEastAsia"/>
+          <w:u w:val="none"/>
+          <w:lang w:val="en-US" w:eastAsia="en-US" w:bidi="ar-SA"/>
+        </w:rPr>
+        <w:t xml:space="preserve">{{ </w:t>
+      </w:r>
+      <w:bookmarkStart w:id="15" w:name="__DdeLink__287_4081483648"/>
+      <w:r>
+        <w:rPr>
+          <w:rFonts w:eastAsia="" w:cs="" w:ascii="Avenir LT Std" w:hAnsi="Avenir LT Std" w:cstheme="minorBidi" w:eastAsiaTheme="minorEastAsia"/>
           <w:b/>
           <w:bCs/>
           <w:i w:val="false"/>
@@ -1142,29 +1605,12 @@
           <w:u w:val="none"/>
           <w:lang w:val="en-US" w:eastAsia="en-US" w:bidi="ar-SA"/>
         </w:rPr>
-        <w:t xml:space="preserve">{{ </w:t>
-      </w:r>
-      <w:bookmarkStart w:id="15" w:name="__DdeLink__287_4081483648"/>
-      <w:r>
-        <w:rPr>
-          <w:rFonts w:eastAsia="" w:cs="" w:ascii="TeX Gyre Adventor" w:hAnsi="TeX Gyre Adventor" w:cstheme="minorBidi" w:eastAsiaTheme="minorEastAsia"/>
-          <w:b/>
-          <w:bCs/>
-          <w:i w:val="false"/>
-          <w:iCs w:val="false"/>
-          <w:color w:val="auto"/>
-          <w:kern w:val="0"/>
-          <w:sz w:val="26"/>
-          <w:szCs w:val="26"/>
-          <w:u w:val="none"/>
-          <w:lang w:val="en-US" w:eastAsia="en-US" w:bidi="ar-SA"/>
-        </w:rPr>
         <w:t>cidadeAtual</w:t>
       </w:r>
       <w:bookmarkEnd w:id="15"/>
       <w:r>
         <w:rPr>
-          <w:rFonts w:eastAsia="" w:cs="" w:ascii="TeX Gyre Adventor" w:hAnsi="TeX Gyre Adventor" w:cstheme="minorBidi" w:eastAsiaTheme="minorEastAsia"/>
+          <w:rFonts w:eastAsia="" w:cs="" w:ascii="Avenir LT Std" w:hAnsi="Avenir LT Std" w:cstheme="minorBidi" w:eastAsiaTheme="minorEastAsia"/>
           <w:b/>
           <w:bCs/>
           <w:i w:val="false"/>
@@ -1271,16 +1717,12 @@
         <w:spacing w:before="0" w:after="0"/>
         <w:jc w:val="center"/>
         <w:rPr>
-          <w:b/>
-          <w:b/>
-          <w:bCs/>
-          <w:sz w:val="28"/>
-          <w:szCs w:val="28"/>
+          <w:rFonts w:ascii="Avenir LT Std" w:hAnsi="Avenir LT Std"/>
         </w:rPr>
       </w:pPr>
       <w:r>
         <w:rPr>
-          <w:rFonts w:eastAsia="" w:cs="" w:ascii="TeX Gyre Adventor" w:hAnsi="TeX Gyre Adventor" w:cstheme="minorBidi" w:eastAsiaTheme="minorEastAsia"/>
+          <w:rFonts w:eastAsia="" w:cs="" w:ascii="Avenir LT Std" w:hAnsi="Avenir LT Std" w:cstheme="minorBidi" w:eastAsiaTheme="minorEastAsia"/>
           <w:b/>
           <w:bCs/>
           <w:i w:val="false"/>
@@ -1433,10 +1875,13 @@
     <w:pPr>
       <w:pStyle w:val="Cabecalho"/>
       <w:jc w:val="left"/>
-      <w:rPr/>
+      <w:rPr>
+        <w:rFonts w:ascii="Avenir LT Std" w:hAnsi="Avenir LT Std"/>
+      </w:rPr>
     </w:pPr>
     <w:r>
       <w:rPr>
+        <w:rFonts w:ascii="Avenir LT Std" w:hAnsi="Avenir LT Std"/>
         <w:i/>
       </w:rPr>
       <w:t>{{ logo }}</w:t>
@@ -1444,6 +1889,7 @@
     </w:r>
     <w:r>
       <w:rPr>
+        <w:rFonts w:ascii="Avenir LT Std" w:hAnsi="Avenir LT Std"/>
         <w:b/>
         <w:i/>
         <w:color w:val="B9B9B9"/>
@@ -1454,6 +1900,7 @@
     <w:bookmarkStart w:id="16" w:name="__DdeLink__23_42863249552"/>
     <w:r>
       <w:rPr>
+        <w:rFonts w:ascii="Avenir LT Std" w:hAnsi="Avenir LT Std"/>
         <w:b/>
         <w:i/>
         <w:color w:val="B9B9B9"/>
@@ -1464,6 +1911,7 @@
     <w:bookmarkEnd w:id="16"/>
     <w:r>
       <w:rPr>
+        <w:rFonts w:ascii="Avenir LT Std" w:hAnsi="Avenir LT Std"/>
         <w:b/>
         <w:i/>
         <w:color w:val="B9B9B9"/>
@@ -2741,6 +3189,28 @@
       <w:sz w:val="16"/>
       <w:szCs w:val="22"/>
       <w:lang w:val="en-US" w:eastAsia="en-US" w:bidi="ar-SA"/>
+    </w:rPr>
+  </w:style>
+  <w:style w:type="paragraph" w:styleId="Contedodatabela">
+    <w:name w:val="Conteúdo da tabela"/>
+    <w:basedOn w:val="Normal"/>
+    <w:qFormat/>
+    <w:pPr>
+      <w:suppressLineNumbers/>
+    </w:pPr>
+    <w:rPr/>
+  </w:style>
+  <w:style w:type="paragraph" w:styleId="Ttulodetabela">
+    <w:name w:val="Título de tabela"/>
+    <w:basedOn w:val="Contedodatabela"/>
+    <w:qFormat/>
+    <w:pPr>
+      <w:suppressLineNumbers/>
+      <w:jc w:val="center"/>
+    </w:pPr>
+    <w:rPr>
+      <w:b/>
+      <w:bCs/>
     </w:rPr>
   </w:style>
   <w:style w:type="numbering" w:styleId="NoList" w:default="1">

</xml_diff>